<commit_message>
Adjusted the cookie word document
</commit_message>
<xml_diff>
--- a/CookieLec/Read Cookie.docx
+++ b/CookieLec/Read Cookie.docx
@@ -20,20 +20,22 @@
           <w:szCs w:val="28"/>
           <w:u w:val="single"/>
         </w:rPr>
-        <w:t>Read</w:t>
-      </w:r>
-      <w:r>
-        <w:rPr>
-          <w:b/>
-          <w:bCs/>
-          <w:sz w:val="28"/>
-          <w:szCs w:val="28"/>
-          <w:u w:val="single"/>
-        </w:rPr>
-        <w:t xml:space="preserve"> Cookie:</w:t>
-      </w:r>
-    </w:p>
-    <w:p/>
+        <w:t>Read Cookie:</w:t>
+      </w:r>
+    </w:p>
+    <w:p>
+      <w:hyperlink r:id="rId4" w:history="1">
+        <w:r>
+          <w:rPr>
+            <w:rStyle w:val="Hyperlink"/>
+          </w:rPr>
+          <w:t>https://github.com/AhmedAbdelRazak/RCC/blob/master/CookieLec/readCookie.html</w:t>
+        </w:r>
+      </w:hyperlink>
+      <w:r>
+        <w:t xml:space="preserve"> </w:t>
+      </w:r>
+    </w:p>
     <w:p/>
     <w:p>
       <w:pPr>
@@ -2112,20 +2114,14 @@
           <w:szCs w:val="28"/>
         </w:rPr>
         <w:lastRenderedPageBreak/>
-        <w:t>Output</w:t>
-      </w:r>
-      <w:r>
-        <w:rPr>
-          <w:b/>
-          <w:bCs/>
-          <w:sz w:val="28"/>
-          <w:szCs w:val="28"/>
-        </w:rPr>
-        <w:t>:</w:t>
-      </w:r>
-    </w:p>
-    <w:p>
-      <w:r>
+        <w:t>Output:</w:t>
+      </w:r>
+    </w:p>
+    <w:p>
+      <w:r>
+        <w:rPr>
+          <w:noProof/>
+        </w:rPr>
         <w:drawing>
           <wp:inline distT="0" distB="0" distL="0" distR="0" wp14:anchorId="5BF7DBCD" wp14:editId="4EB821E9">
             <wp:extent cx="3610479" cy="1124107"/>
@@ -2142,7 +2138,7 @@
                     <pic:cNvPicPr/>
                   </pic:nvPicPr>
                   <pic:blipFill>
-                    <a:blip r:embed="rId4"/>
+                    <a:blip r:embed="rId5"/>
                     <a:stretch>
                       <a:fillRect/>
                     </a:stretch>
@@ -2166,6 +2162,9 @@
     <w:p/>
     <w:p>
       <w:r>
+        <w:rPr>
+          <w:noProof/>
+        </w:rPr>
         <w:drawing>
           <wp:inline distT="0" distB="0" distL="0" distR="0" wp14:anchorId="74F6412E" wp14:editId="18F41DD9">
             <wp:extent cx="5943600" cy="793750"/>
@@ -2182,7 +2181,7 @@
                     <pic:cNvPicPr/>
                   </pic:nvPicPr>
                   <pic:blipFill>
-                    <a:blip r:embed="rId5"/>
+                    <a:blip r:embed="rId6"/>
                     <a:stretch>
                       <a:fillRect/>
                     </a:stretch>
@@ -2642,6 +2641,29 @@
     <w:semiHidden/>
     <w:unhideWhenUsed/>
   </w:style>
+  <w:style w:type="character" w:styleId="Hyperlink">
+    <w:name w:val="Hyperlink"/>
+    <w:basedOn w:val="DefaultParagraphFont"/>
+    <w:uiPriority w:val="99"/>
+    <w:unhideWhenUsed/>
+    <w:rsid w:val="00045764"/>
+    <w:rPr>
+      <w:color w:val="0563C1" w:themeColor="hyperlink"/>
+      <w:u w:val="single"/>
+    </w:rPr>
+  </w:style>
+  <w:style w:type="character" w:styleId="UnresolvedMention">
+    <w:name w:val="Unresolved Mention"/>
+    <w:basedOn w:val="DefaultParagraphFont"/>
+    <w:uiPriority w:val="99"/>
+    <w:semiHidden/>
+    <w:unhideWhenUsed/>
+    <w:rsid w:val="00045764"/>
+    <w:rPr>
+      <w:color w:val="605E5C"/>
+      <w:shd w:val="clear" w:color="auto" w:fill="E1DFDD"/>
+    </w:rPr>
+  </w:style>
 </w:styles>
 </file>
 

</xml_diff>